<commit_message>
Fixed SendIt while loops
</commit_message>
<xml_diff>
--- a/public/magnebot/files/0209AC MagneBot Learning Journal.docx
+++ b/public/magnebot/files/0209AC MagneBot Learning Journal.docx
@@ -216,13 +216,7 @@
         <w:rPr>
           <w:b/>
         </w:rPr>
-        <w:t>.</w:t>
-      </w:r>
-      <w:r>
-        <w:rPr>
-          <w:b/>
-        </w:rPr>
-        <w:t xml:space="preserve"> </w:t>
+        <w:t xml:space="preserve">. </w:t>
       </w:r>
       <w:r>
         <w:t>Remember, an observation is what you can see, not what you think is happening!</w:t>
@@ -299,10 +293,7 @@
         <w:t xml:space="preserve"> </w:t>
       </w:r>
       <w:r>
-        <w:t>Remember, an inference is a short conclusion made based</w:t>
-      </w:r>
-      <w:r>
-        <w:t xml:space="preserve"> on evidence (observations).</w:t>
+        <w:t>Remember, an inference is a short conclusion made based on evidence (observations).</w:t>
       </w:r>
     </w:p>
     <w:tbl>
@@ -540,10 +531,15 @@
         </w:r>
       </w:hyperlink>
       <w:r>
-        <w:t xml:space="preserve"> to complete. Discuss all of your answers as a team, but make sure that every member writes a summary in their own learning journal </w:t>
-      </w:r>
-      <w:r>
-        <w:t>in the box below. Bullet points and incomplete sentences are acceptable. If you finish early, your teacher may ask you to complete the second module as well.</w:t>
+        <w:t xml:space="preserve"> to complete. Discuss </w:t>
+      </w:r>
+      <w:proofErr w:type="gramStart"/>
+      <w:r>
+        <w:t>all of</w:t>
+      </w:r>
+      <w:proofErr w:type="gramEnd"/>
+      <w:r>
+        <w:t xml:space="preserve"> your answers as a team, but make sure that every member writes a summary in their own learning journal in the box below. Bullet points and incomplete sentences are acceptable. If you finish early, your teacher may ask you to complete the second module as well.</w:t>
       </w:r>
     </w:p>
     <w:tbl>
@@ -635,18 +631,20 @@
     </w:p>
     <w:p>
       <w:r>
-        <w:t>When manually controlling the robot, you shoul</w:t>
-      </w:r>
-      <w:r>
-        <w:t>d be thinking about three things at all times: what decisions am I making, what information am I using to make these decisions, and what actions am I performing based on my decisions.</w:t>
-      </w:r>
-    </w:p>
-    <w:p>
-      <w:r>
-        <w:t xml:space="preserve">Keep going until you have gained an understanding of the simulation, as </w:t>
-      </w:r>
-      <w:r>
-        <w:t>you will be working with it for the remainder of this Project.</w:t>
+        <w:t xml:space="preserve">When manually controlling the robot, you should be </w:t>
+      </w:r>
+      <w:proofErr w:type="gramStart"/>
+      <w:r>
+        <w:t>thinking about three things at all times</w:t>
+      </w:r>
+      <w:proofErr w:type="gramEnd"/>
+      <w:r>
+        <w:t>: what decisions am I making, what information am I using to make these decisions, and what actions am I performing based on my decisions.</w:t>
+      </w:r>
+    </w:p>
+    <w:p>
+      <w:r>
+        <w:t>Keep going until you have gained an understanding of the simulation, as you will be working with it for the remainder of this Project.</w:t>
       </w:r>
     </w:p>
     <w:p/>
@@ -736,13 +734,7 @@
         <w:rPr>
           <w:b/>
         </w:rPr>
-        <w:t>Fl</w:t>
-      </w:r>
-      <w:r>
-        <w:rPr>
-          <w:b/>
-        </w:rPr>
-        <w:t>ow</w:t>
+        <w:t>Flow</w:t>
       </w:r>
       <w:r>
         <w:t>, then watch the Flow tutorial video and read the Introduction to Flow blocks document on the platform. You will then be able to answer the following questions:</w:t>
@@ -907,13 +899,7 @@
         <w:rPr>
           <w:b/>
         </w:rPr>
-        <w:t>Descri</w:t>
-      </w:r>
-      <w:r>
-        <w:rPr>
-          <w:b/>
-        </w:rPr>
-        <w:t>be what is meant by a coordinate system. Why might we use an X, Y, Z in this context?</w:t>
+        <w:t>Describe what is meant by a coordinate system. Why might we use an X, Y, Z in this context?</w:t>
       </w:r>
     </w:p>
     <w:tbl>
@@ -1095,6 +1081,7 @@
         <w:t xml:space="preserve">When you have answered EITHER the Flow or JavaScript questions, check out the </w:t>
       </w:r>
       <w:hyperlink r:id="rId9">
+        <w:proofErr w:type="gramStart"/>
         <w:r>
           <w:rPr>
             <w:color w:val="1155CC"/>
@@ -1102,6 +1089,7 @@
           </w:rPr>
           <w:t>mini-game</w:t>
         </w:r>
+        <w:proofErr w:type="gramEnd"/>
       </w:hyperlink>
       <w:r>
         <w:t xml:space="preserve"> in the green Explore more card while you wait for your classmates to catch up. </w:t>
@@ -1125,13 +1113,7 @@
     </w:p>
     <w:p>
       <w:r>
-        <w:t>Your robot will need to pe</w:t>
-      </w:r>
-      <w:r>
-        <w:t>rform a series of actions to solve the problem. At the end of the Imagine step, your teacher may have given you an opportunity to try to manually control the robotic arm using the “Give it a go” button. If you haven’t done this yet, here is a link to try i</w:t>
-      </w:r>
-      <w:r>
-        <w:t xml:space="preserve">t out for yourself: </w:t>
+        <w:t xml:space="preserve">Your robot will need to perform a series of actions to solve the problem. At the end of the Imagine step, your teacher may have given you an opportunity to try to manually control the robotic arm using the “Give it a go” button. If you haven’t done this yet, here is a link to try it out for yourself: </w:t>
       </w:r>
       <w:hyperlink r:id="rId10">
         <w:r>
@@ -1145,10 +1127,15 @@
     </w:p>
     <w:p>
       <w:r>
-        <w:t xml:space="preserve">When manually controlling the robot, you should be thinking about three things at all times: what decisions am I </w:t>
-      </w:r>
-      <w:r>
-        <w:t>making, what information am I using to make these decisions, and what actions am I performing based on my decisions.</w:t>
+        <w:t xml:space="preserve">When manually controlling the robot, you should be </w:t>
+      </w:r>
+      <w:proofErr w:type="gramStart"/>
+      <w:r>
+        <w:t>thinking about three things at all times</w:t>
+      </w:r>
+      <w:proofErr w:type="gramEnd"/>
+      <w:r>
+        <w:t>: what decisions am I making, what information am I using to make these decisions, and what actions am I performing based on my decisions.</w:t>
       </w:r>
     </w:p>
     <w:p>
@@ -1169,19 +1156,13 @@
       </w:r>
       <w:proofErr w:type="spellEnd"/>
       <w:r>
-        <w:t xml:space="preserve"> will not think for itself; it will always do exactly what you tell it. You, theref</w:t>
-      </w:r>
-      <w:r>
-        <w:t>ore, need to think about any problems that the robot might encounter in advance and account for them in your code.</w:t>
+        <w:t xml:space="preserve"> will not think for itself; it will always do exactly what you tell it. You, therefore, need to think about any problems that the robot might encounter in advance and account for them in your code.</w:t>
       </w:r>
     </w:p>
     <w:p>
       <w:r>
         <w:lastRenderedPageBreak/>
-        <w:t>To help you write your code, start out by typing your answers to the following brief questions in the boxes below. You may want to use the ma</w:t>
-      </w:r>
-      <w:r>
-        <w:t>nual controls to help answer these questions:</w:t>
+        <w:t>To help you write your code, start out by typing your answers to the following brief questions in the boxes below. You may want to use the manual controls to help answer these questions:</w:t>
       </w:r>
     </w:p>
     <w:p>
@@ -1456,13 +1437,21 @@
         <w:rPr>
           <w:rFonts w:ascii="Poppins SemiBold" w:eastAsia="Poppins SemiBold" w:hAnsi="Poppins SemiBold" w:cs="Poppins SemiBold"/>
         </w:rPr>
-        <w:t>In the Create step, you will have access to two action blocks and their corresponding JavaScript functions: “Move Arm” and “Magnetic Switch”. List the series of actions that we will need to perform to get one of the rubbish bags into a bin, assuming that t</w:t>
-      </w:r>
+        <w:t xml:space="preserve">In the Create step, you will have access to two action blocks and their corresponding JavaScript functions: “Move Arm” and “Magnetic Switch”. List the series of actions that we will need to perform to get one of the rubbish bags into a bin, </w:t>
+      </w:r>
+      <w:proofErr w:type="gramStart"/>
       <w:r>
         <w:rPr>
           <w:rFonts w:ascii="Poppins SemiBold" w:eastAsia="Poppins SemiBold" w:hAnsi="Poppins SemiBold" w:cs="Poppins SemiBold"/>
         </w:rPr>
-        <w:t>he arm starts in the default position (you don’t need to provide any coordinates).</w:t>
+        <w:t>assuming that</w:t>
+      </w:r>
+      <w:proofErr w:type="gramEnd"/>
+      <w:r>
+        <w:rPr>
+          <w:rFonts w:ascii="Poppins SemiBold" w:eastAsia="Poppins SemiBold" w:hAnsi="Poppins SemiBold" w:cs="Poppins SemiBold"/>
+        </w:rPr>
+        <w:t xml:space="preserve"> the arm starts in the default position (you don’t need to provide any coordinates).</w:t>
       </w:r>
     </w:p>
     <w:tbl>
@@ -1521,81 +1510,109 @@
     </w:p>
     <w:p>
       <w:r>
-        <w:t>You can now return to the platform and create your answer as part of the Code step. Make sure that you refer back to the Research and Plan content in your learning j</w:t>
-      </w:r>
-      <w:r>
-        <w:t>ournal or the platform whenever you get stuck!</w:t>
-      </w:r>
-    </w:p>
-    <w:p>
-      <w:r>
-        <w:t>When you have finished with Code, add a screenshot of your final solution below showing the success screen as well as either the Flow or text code. Then, write a brief explanation of how it works, including an</w:t>
-      </w:r>
-      <w:r>
-        <w:t>y problems that you encountered along the way and how you overcame them.</w:t>
-      </w:r>
-    </w:p>
-    <w:p>
-      <w:pPr>
-        <w:rPr>
+        <w:t xml:space="preserve">You can now return to the platform and create your answer as part of the Code step. Make sure that you </w:t>
+      </w:r>
+      <w:proofErr w:type="gramStart"/>
+      <w:r>
+        <w:t>refer back</w:t>
+      </w:r>
+      <w:proofErr w:type="gramEnd"/>
+      <w:r>
+        <w:t xml:space="preserve"> to the Research and Plan content in your learning journal or the platform whenever you get stuck!</w:t>
+      </w:r>
+    </w:p>
+    <w:p>
+      <w:r>
+        <w:t>When you have finished with Code, add a screenshot of your final solution below showing the success screen as well as either the Flow or text code. Then, write a brief explanation of how it works, including any problems that you encountered along the way and how you overcame them.</w:t>
+      </w:r>
+    </w:p>
+    <w:p>
+      <w:pPr>
+        <w:spacing w:line="240" w:lineRule="auto"/>
+        <w:rPr>
+          <w:rFonts w:ascii="Times New Roman" w:eastAsia="Times New Roman" w:hAnsi="Times New Roman" w:cs="Times New Roman"/>
+          <w:color w:val="auto"/>
+          <w:sz w:val="24"/>
+          <w:szCs w:val="24"/>
+          <w:lang w:val="en-NZ"/>
+        </w:rPr>
+      </w:pPr>
+      <w:r>
+        <w:rPr>
+          <w:rFonts w:eastAsia="Times New Roman"/>
+          <w:b/>
+          <w:bCs/>
+          <w:lang w:val="en-NZ"/>
+        </w:rPr>
+        <w:t>Important</w:t>
+      </w:r>
+      <w:r>
+        <w:rPr>
+          <w:rFonts w:eastAsia="Times New Roman"/>
+          <w:lang w:val="en-NZ"/>
+        </w:rPr>
+        <w:t>:</w:t>
+      </w:r>
+      <w:r>
+        <w:rPr>
+          <w:rFonts w:eastAsia="Times New Roman"/>
           <w:i/>
-        </w:rPr>
-      </w:pPr>
-      <w:r>
-        <w:rPr>
-          <w:rFonts w:ascii="Poppins SemiBold" w:eastAsia="Poppins SemiBold" w:hAnsi="Poppins SemiBold" w:cs="Poppins SemiBold"/>
-        </w:rPr>
-        <w:t>Importan</w:t>
-      </w:r>
-      <w:r>
-        <w:rPr>
-          <w:b/>
-        </w:rPr>
-        <w:t>t</w:t>
-      </w:r>
-      <w:r>
-        <w:t>:</w:t>
-      </w:r>
-      <w:r>
-        <w:rPr>
+          <w:iCs/>
+          <w:lang w:val="en-NZ"/>
+        </w:rPr>
+        <w:t xml:space="preserve"> you can save your Flow code using the save icon (</w:t>
+      </w:r>
+      <w:r>
+        <w:rPr>
+          <w:rFonts w:eastAsia="Times New Roman"/>
           <w:i/>
-        </w:rPr>
-        <w:t xml:space="preserve"> you can save your Flow code using the save icon (</w:t>
-      </w:r>
-      <w:r>
-        <w:rPr>
-          <w:i/>
+          <w:iCs/>
           <w:noProof/>
+          <w:bdr w:val="none" w:sz="0" w:space="0" w:color="auto" w:frame="1"/>
+          <w:lang w:val="en-NZ"/>
         </w:rPr>
         <w:drawing>
-          <wp:inline distT="114300" distB="114300" distL="114300" distR="114300" wp14:anchorId="3CBD3688" wp14:editId="41E1E05D">
-            <wp:extent cx="192715" cy="190500"/>
-            <wp:effectExtent l="0" t="0" r="0" b="0"/>
-            <wp:docPr id="3" name="image1.png"/>
-            <wp:cNvGraphicFramePr/>
+          <wp:inline distT="0" distB="0" distL="0" distR="0" wp14:anchorId="73344ED8" wp14:editId="0FC3D7EC">
+            <wp:extent cx="238125" cy="238125"/>
+            <wp:effectExtent l="0" t="0" r="9525" b="9525"/>
+            <wp:docPr id="1" name="Picture 1"/>
+            <wp:cNvGraphicFramePr>
+              <a:graphicFrameLocks xmlns:a="http://schemas.openxmlformats.org/drawingml/2006/main" noChangeAspect="1"/>
+            </wp:cNvGraphicFramePr>
             <a:graphic xmlns:a="http://schemas.openxmlformats.org/drawingml/2006/main">
               <a:graphicData uri="http://schemas.openxmlformats.org/drawingml/2006/picture">
                 <pic:pic xmlns:pic="http://schemas.openxmlformats.org/drawingml/2006/picture">
                   <pic:nvPicPr>
-                    <pic:cNvPr id="0" name="image1.png"/>
-                    <pic:cNvPicPr preferRelativeResize="0"/>
+                    <pic:cNvPr id="0" name="Picture 1"/>
+                    <pic:cNvPicPr>
+                      <a:picLocks noChangeAspect="1" noChangeArrowheads="1"/>
+                    </pic:cNvPicPr>
                   </pic:nvPicPr>
                   <pic:blipFill>
-                    <a:blip r:embed="rId11"/>
-                    <a:srcRect l="11413" r="11105" b="21855"/>
+                    <a:blip r:embed="rId11">
+                      <a:extLst>
+                        <a:ext uri="{28A0092B-C50C-407E-A947-70E740481C1C}">
+                          <a14:useLocalDpi xmlns:a14="http://schemas.microsoft.com/office/drawing/2010/main" val="0"/>
+                        </a:ext>
+                      </a:extLst>
+                    </a:blip>
+                    <a:srcRect/>
                     <a:stretch>
                       <a:fillRect/>
                     </a:stretch>
                   </pic:blipFill>
-                  <pic:spPr>
+                  <pic:spPr bwMode="auto">
                     <a:xfrm>
                       <a:off x="0" y="0"/>
-                      <a:ext cx="192715" cy="190500"/>
+                      <a:ext cx="238125" cy="238125"/>
                     </a:xfrm>
                     <a:prstGeom prst="rect">
                       <a:avLst/>
                     </a:prstGeom>
-                    <a:ln/>
+                    <a:noFill/>
+                    <a:ln>
+                      <a:noFill/>
+                    </a:ln>
                   </pic:spPr>
                 </pic:pic>
               </a:graphicData>
@@ -1605,15 +1622,60 @@
       </w:r>
       <w:r>
         <w:rPr>
+          <w:rFonts w:eastAsia="Times New Roman"/>
           <w:i/>
-        </w:rPr>
-        <w:t>) in the toolbar in the bottom left corner of your screen. If you save your code, you will be able to continue where you l</w:t>
-      </w:r>
-      <w:r>
+          <w:iCs/>
+          <w:lang w:val="en-NZ"/>
+        </w:rPr>
+        <w:t>) in the toolbar in the bottom left corner of the Flow editor. If you save your code before you leave the simulation, you will be able to continue where you left off when you return by pressing the restore icon directly below the save icon.</w:t>
+      </w:r>
+    </w:p>
+    <w:p>
+      <w:pPr>
         <w:rPr>
           <w:i/>
         </w:rPr>
-        <w:t>eft off if you leave the simulation. The ability to save text code is not yet available. If you want to save your text code, we recommend copying and pasting it into the text box below before leaving the simulation.</w:t>
+      </w:pPr>
+      <w:r>
+        <w:rPr>
+          <w:rFonts w:eastAsia="Times New Roman"/>
+          <w:i/>
+          <w:iCs/>
+          <w:lang w:val="en-NZ"/>
+        </w:rPr>
+        <w:t xml:space="preserve">You can save your JavaScript code using the </w:t>
+      </w:r>
+      <w:r>
+        <w:rPr>
+          <w:rFonts w:eastAsia="Times New Roman"/>
+          <w:lang w:val="en-NZ"/>
+        </w:rPr>
+        <w:t>SAVE</w:t>
+      </w:r>
+      <w:r>
+        <w:rPr>
+          <w:rFonts w:eastAsia="Times New Roman"/>
+          <w:i/>
+          <w:iCs/>
+          <w:lang w:val="en-NZ"/>
+        </w:rPr>
+        <w:t xml:space="preserve"> button in the bottom right corner of the text editor. If you save your code before you leave the simulation, you will be able to continue where you left off when you return by pressing the </w:t>
+      </w:r>
+      <w:r>
+        <w:rPr>
+          <w:rFonts w:eastAsia="Times New Roman"/>
+          <w:lang w:val="en-NZ"/>
+        </w:rPr>
+        <w:t>RESTORE</w:t>
+      </w:r>
+      <w:r>
+        <w:rPr>
+          <w:rFonts w:eastAsia="Times New Roman"/>
+          <w:i/>
+          <w:iCs/>
+          <w:lang w:val="en-NZ"/>
+        </w:rPr>
+        <w:t xml:space="preserve"> button.</w:t>
       </w:r>
     </w:p>
     <w:tbl>
@@ -1636,7 +1698,7 @@
       </w:tblGrid>
       <w:tr>
         <w:trPr>
-          <w:trHeight w:val="6968"/>
+          <w:trHeight w:val="6082"/>
         </w:trPr>
         <w:tc>
           <w:tcPr>
@@ -1673,6 +1735,7 @@
       <w:bookmarkStart w:id="9" w:name="_agfbq3dcdg8o" w:colFirst="0" w:colLast="0"/>
       <w:bookmarkEnd w:id="9"/>
       <w:r>
+        <w:lastRenderedPageBreak/>
         <w:t>Step 4: Improve</w:t>
       </w:r>
     </w:p>
@@ -1748,7 +1811,15 @@
         </w:numPr>
       </w:pPr>
       <w:r>
-        <w:t>If you had more time available, how could you potentially improve your solution? If your solution to the Create step didn’t work, try and explain why.</w:t>
+        <w:t xml:space="preserve">If you had more time available, how could you potentially improve your solution? If your solution to the Create step didn’t work, </w:t>
+      </w:r>
+      <w:proofErr w:type="gramStart"/>
+      <w:r>
+        <w:t>try</w:t>
+      </w:r>
+      <w:proofErr w:type="gramEnd"/>
+      <w:r>
+        <w:t xml:space="preserve"> and explain why.</w:t>
       </w:r>
     </w:p>
     <w:tbl>
@@ -1800,10 +1871,7 @@
         </w:numPr>
       </w:pPr>
       <w:r>
-        <w:t xml:space="preserve">Think </w:t>
-      </w:r>
-      <w:r>
-        <w:t>about what you achieved during the project. What are you most proud of?</w:t>
+        <w:t>Think about what you achieved during the project. What are you most proud of?</w:t>
       </w:r>
     </w:p>
     <w:tbl>
@@ -3551,6 +3619,24 @@
       </w:tblCellMar>
     </w:tblPr>
   </w:style>
+  <w:style w:type="paragraph" w:styleId="NormalWeb">
+    <w:name w:val="Normal (Web)"/>
+    <w:basedOn w:val="Normal"/>
+    <w:uiPriority w:val="99"/>
+    <w:semiHidden/>
+    <w:unhideWhenUsed/>
+    <w:rsid w:val="00F919B6"/>
+    <w:pPr>
+      <w:spacing w:before="100" w:beforeAutospacing="1" w:after="100" w:afterAutospacing="1" w:line="240" w:lineRule="auto"/>
+    </w:pPr>
+    <w:rPr>
+      <w:rFonts w:ascii="Times New Roman" w:eastAsia="Times New Roman" w:hAnsi="Times New Roman" w:cs="Times New Roman"/>
+      <w:color w:val="auto"/>
+      <w:sz w:val="24"/>
+      <w:szCs w:val="24"/>
+      <w:lang w:val="en-NZ"/>
+    </w:rPr>
+  </w:style>
 </w:styles>
 </file>
 

</xml_diff>